<commit_message>
finalize full project with doc
</commit_message>
<xml_diff>
--- a/documentation.docx
+++ b/documentation.docx
@@ -213,7 +213,7 @@
       </w:r>
       <w:r>
         <w:rPr>
-          <w:rStyle w:val="4"/>
+          <w:rStyle w:val="6"/>
           <w:rFonts w:hint="default"/>
           <w:lang w:val="en-US"/>
         </w:rPr>
@@ -1902,13 +1902,50 @@
     </w:p>
     <w:p>
       <w:pPr>
-        <w:rPr>
-          <w:rFonts w:hint="default"/>
-          <w:lang w:val="en-US"/>
-        </w:rPr>
-      </w:pPr>
+        <w:pStyle w:val="5"/>
+        <w:keepNext w:val="0"/>
+        <w:keepLines w:val="0"/>
+        <w:widowControl/>
+        <w:suppressLineNumbers w:val="0"/>
+      </w:pPr>
+      <w:r>
+        <w:rPr>
+          <w:rStyle w:val="4"/>
+        </w:rPr>
+        <w:t>SELECT * FROM firstapp_reservation;</w:t>
+      </w:r>
+    </w:p>
+    <w:p>
+      <w:pPr>
+        <w:rPr>
+          <w:rFonts w:hint="default"/>
+          <w:lang w:val="en-US"/>
+        </w:rPr>
+      </w:pPr>
+    </w:p>
+    <w:p>
+      <w:pPr>
+        <w:rPr>
+          <w:rFonts w:hint="default"/>
+          <w:lang w:val="en-US"/>
+        </w:rPr>
+      </w:pPr>
+      <w:r>
+        <w:rPr>
+          <w:rFonts w:hint="default"/>
+          <w:lang w:val="en-US"/>
+        </w:rPr>
+        <w:t>Easy</w:t>
+      </w:r>
       <w:bookmarkStart w:id="0" w:name="_GoBack"/>
       <w:bookmarkEnd w:id="0"/>
+      <w:r>
+        <w:rPr>
+          <w:rFonts w:hint="default"/>
+          <w:lang w:val="en-US"/>
+        </w:rPr>
+        <w:t xml:space="preserve"> access to reservation data</w:t>
+      </w:r>
     </w:p>
     <w:sectPr>
       <w:pgSz w:w="11906" w:h="16838"/>
@@ -2034,7 +2071,7 @@
     <w:lsdException w:unhideWhenUsed="0" w:uiPriority="0" w:semiHidden="0" w:name="HTML Sample"/>
     <w:lsdException w:unhideWhenUsed="0" w:uiPriority="0" w:semiHidden="0" w:name="HTML Typewriter"/>
     <w:lsdException w:unhideWhenUsed="0" w:uiPriority="0" w:semiHidden="0" w:name="HTML Variable"/>
-    <w:lsdException w:unhideWhenUsed="0" w:uiPriority="0" w:name="Normal Table"/>
+    <w:lsdException w:qFormat="1" w:unhideWhenUsed="0" w:uiPriority="0" w:name="Normal Table"/>
     <w:lsdException w:unhideWhenUsed="0" w:uiPriority="0" w:semiHidden="0" w:name="annotation subject"/>
     <w:lsdException w:unhideWhenUsed="0" w:uiPriority="0" w:semiHidden="0" w:name="Table Simple 1"/>
     <w:lsdException w:unhideWhenUsed="0" w:uiPriority="0" w:semiHidden="0" w:name="Table Simple 2"/>
@@ -2197,6 +2234,7 @@
   <w:style w:type="table" w:default="1" w:styleId="3">
     <w:name w:val="Normal Table"/>
     <w:semiHidden/>
+    <w:qFormat/>
     <w:uiPriority w:val="0"/>
     <w:tblPr>
       <w:tblCellMar>
@@ -2208,12 +2246,69 @@
     </w:tblPr>
   </w:style>
   <w:style w:type="character" w:styleId="4">
+    <w:name w:val="HTML Code"/>
+    <w:basedOn w:val="2"/>
+    <w:uiPriority w:val="0"/>
+    <w:rPr>
+      <w:rFonts w:ascii="Courier New" w:hAnsi="Courier New" w:cs="Courier New"/>
+      <w:sz w:val="20"/>
+      <w:szCs w:val="20"/>
+    </w:rPr>
+  </w:style>
+  <w:style w:type="paragraph" w:styleId="5">
+    <w:name w:val="HTML Preformatted"/>
+    <w:uiPriority w:val="0"/>
+    <w:pPr>
+      <w:tabs>
+        <w:tab w:val="left" w:pos="916"/>
+        <w:tab w:val="left" w:pos="1832"/>
+        <w:tab w:val="left" w:pos="2748"/>
+        <w:tab w:val="left" w:pos="3664"/>
+        <w:tab w:val="left" w:pos="4580"/>
+        <w:tab w:val="left" w:pos="5496"/>
+        <w:tab w:val="left" w:pos="6412"/>
+        <w:tab w:val="left" w:pos="7328"/>
+        <w:tab w:val="left" w:pos="8244"/>
+        <w:tab w:val="left" w:pos="9160"/>
+        <w:tab w:val="left" w:pos="10076"/>
+        <w:tab w:val="left" w:pos="10992"/>
+        <w:tab w:val="left" w:pos="11908"/>
+        <w:tab w:val="left" w:pos="12824"/>
+        <w:tab w:val="left" w:pos="13740"/>
+        <w:tab w:val="left" w:pos="14656"/>
+      </w:tabs>
+      <w:jc w:val="left"/>
+    </w:pPr>
+    <w:rPr>
+      <w:rFonts w:hint="eastAsia" w:ascii="SimSun" w:hAnsi="SimSun" w:eastAsia="SimSun" w:cs="SimSun"/>
+      <w:kern w:val="0"/>
+      <w:sz w:val="24"/>
+      <w:szCs w:val="24"/>
+      <w:lang w:val="en-US" w:eastAsia="zh-CN" w:bidi="ar"/>
+    </w:rPr>
+  </w:style>
+  <w:style w:type="character" w:styleId="6">
     <w:name w:val="Hyperlink"/>
     <w:basedOn w:val="2"/>
     <w:uiPriority w:val="0"/>
     <w:rPr>
       <w:color w:val="0000FF"/>
       <w:u w:val="single"/>
+    </w:rPr>
+  </w:style>
+  <w:style w:type="paragraph" w:styleId="7">
+    <w:name w:val="Normal (Web)"/>
+    <w:uiPriority w:val="0"/>
+    <w:pPr>
+      <w:spacing w:before="0" w:beforeAutospacing="1" w:after="0" w:afterAutospacing="1"/>
+      <w:ind w:left="0" w:right="0"/>
+      <w:jc w:val="left"/>
+    </w:pPr>
+    <w:rPr>
+      <w:kern w:val="0"/>
+      <w:sz w:val="24"/>
+      <w:szCs w:val="24"/>
+      <w:lang w:val="en-US" w:eastAsia="zh-CN" w:bidi="ar"/>
     </w:rPr>
   </w:style>
 </w:styles>

</xml_diff>